<commit_message>
Update Lossless Distributed Linear Mixed Model.docx
updated the protocol document to add missing diabetes predictor and add that the intercept in included in the X matrix.
</commit_message>
<xml_diff>
--- a/extras/Lossless Distributed Linear Mixed Model.docx
+++ b/extras/Lossless Distributed Linear Mixed Model.docx
@@ -3486,6 +3486,38 @@
           </w:p>
         </w:tc>
       </w:tr>
+      <w:tr>
+        <w:tc>
+          <w:tcPr>
+            <w:tcW w:w="2965" w:type="dxa"/>
+          </w:tcPr>
+          <w:p>
+            <w:r>
+              <w:t>Diabetes</w:t>
+            </w:r>
+          </w:p>
+        </w:tc>
+        <w:tc>
+          <w:tcPr>
+            <w:tcW w:w="6385" w:type="dxa"/>
+          </w:tcPr>
+          <w:p>
+            <w:pPr>
+              <w:rPr>
+                <w:rFonts w:ascii="Calibri" w:hAnsi="Calibri" w:cs="Calibri"/>
+                <w:lang w:eastAsia="ko-KR"/>
+              </w:rPr>
+            </w:pPr>
+            <w:r>
+              <w:rPr>
+                <w:rFonts w:ascii="Calibri" w:hAnsi="Calibri" w:cs="Calibri"/>
+                <w:lang w:eastAsia="ko-KR"/>
+              </w:rPr>
+              <w:t>https://github.com/ohdsi-studies/DistributedLMM/blob/master/inst/cohorts/diabetes.json</w:t>
+            </w:r>
+          </w:p>
+        </w:tc>
+      </w:tr>
     </w:tbl>
     <w:p>
       <w:pPr>
@@ -3734,7 +3766,13 @@
         <w:t xml:space="preserve">enote </w:t>
       </w:r>
       <w:r>
-        <w:t xml:space="preserve">X for the matrix where rows are patients and columns are predictors, and denote </w:t>
+        <w:t>X for the matrix where rows are patients and columns are predictors</w:t>
+      </w:r>
+      <w:r>
+        <w:t xml:space="preserve"> plus a column of 1s for the intercept</w:t>
+      </w:r>
+      <w:r>
+        <w:t xml:space="preserve">, and denote </w:t>
       </w:r>
       <w:r>
         <w:rPr>
@@ -3748,6 +3786,9 @@
       </w:r>
       <w:r>
         <w:t xml:space="preserve"> Suppose there are p</w:t>
+      </w:r>
+      <w:r>
+        <w:t>-1</w:t>
       </w:r>
       <w:r>
         <w:t xml:space="preserve"> predictors</w:t>
@@ -3902,6 +3943,7 @@
     </w:p>
     <w:p>
       <w:r>
+        <w:lastRenderedPageBreak/>
         <w:t xml:space="preserve"> These values are then used by the DLMMs to calculate the pooled effect of each predictor on the length of hospitalization.</w:t>
       </w:r>
     </w:p>
@@ -4492,6 +4534,7 @@
           </w:tcPr>
           <w:p>
             <w:r>
+              <w:lastRenderedPageBreak/>
               <w:t>history of hyperlipidemia</w:t>
             </w:r>
           </w:p>
@@ -4512,15 +4555,7 @@
                 <w:rFonts w:ascii="Calibri" w:hAnsi="Calibri" w:cs="Calibri"/>
                 <w:lang w:eastAsia="ko-KR"/>
               </w:rPr>
-              <w:t>https://github.com/ohdsi-studies/Covid19PredictionStudies/blob/master/CovidSimpleModels/</w:t>
-            </w:r>
-            <w:r>
-              <w:rPr>
-                <w:rFonts w:ascii="Calibri" w:hAnsi="Calibri" w:cs="Calibri"/>
-                <w:lang w:eastAsia="ko-KR"/>
-              </w:rPr>
-              <w:lastRenderedPageBreak/>
-              <w:t>inst/cohorts/%5BCovid%20v1%5D%20Persons%20with%20hyperlipidemia.json</w:t>
+              <w:t>https://github.com/ohdsi-studies/Covid19PredictionStudies/blob/master/CovidSimpleModels/inst/cohorts/%5BCovid%20v1%5D%20Persons%20with%20hyperlipidemia.json</w:t>
             </w:r>
           </w:p>
         </w:tc>
@@ -4532,7 +4567,6 @@
           </w:tcPr>
           <w:p>
             <w:r>
-              <w:lastRenderedPageBreak/>
               <w:t>history of kidney disease</w:t>
             </w:r>
           </w:p>
@@ -4590,6 +4624,38 @@
           </w:p>
         </w:tc>
       </w:tr>
+      <w:tr>
+        <w:tc>
+          <w:tcPr>
+            <w:tcW w:w="2965" w:type="dxa"/>
+          </w:tcPr>
+          <w:p>
+            <w:r>
+              <w:t>History of diabetes</w:t>
+            </w:r>
+          </w:p>
+        </w:tc>
+        <w:tc>
+          <w:tcPr>
+            <w:tcW w:w="6385" w:type="dxa"/>
+          </w:tcPr>
+          <w:p>
+            <w:pPr>
+              <w:rPr>
+                <w:rFonts w:ascii="Calibri" w:hAnsi="Calibri" w:cs="Calibri"/>
+                <w:lang w:eastAsia="ko-KR"/>
+              </w:rPr>
+            </w:pPr>
+            <w:r>
+              <w:rPr>
+                <w:rFonts w:ascii="Calibri" w:hAnsi="Calibri" w:cs="Calibri"/>
+                <w:lang w:eastAsia="ko-KR"/>
+              </w:rPr>
+              <w:t>https://github.com/ohdsi-studies/DistributedLMM/blob/master/inst/cohorts/diabetes.json</w:t>
+            </w:r>
+          </w:p>
+        </w:tc>
+      </w:tr>
     </w:tbl>
     <w:p>
       <w:pPr>
@@ -4784,6 +4850,7 @@
       </w:pPr>
       <w:bookmarkStart w:id="23" w:name="_Toc48143126"/>
       <w:r>
+        <w:lastRenderedPageBreak/>
         <w:t>Quality control</w:t>
       </w:r>
       <w:bookmarkEnd w:id="23"/>
@@ -4832,7 +4899,6 @@
         </w:numPr>
       </w:pPr>
       <w:r>
-        <w:lastRenderedPageBreak/>
         <w:t>Testing the study package on influenza patients to ensure all 4 components are extracted and saved</w:t>
       </w:r>
     </w:p>
@@ -5042,6 +5108,7 @@
       </w:pPr>
       <w:bookmarkStart w:id="27" w:name="_Toc48143130"/>
       <w:r>
+        <w:lastRenderedPageBreak/>
         <w:t>References</w:t>
       </w:r>
       <w:bookmarkEnd w:id="27"/>
@@ -5057,7 +5124,6 @@
         </w:rPr>
       </w:pPr>
       <w:r>
-        <w:lastRenderedPageBreak/>
         <w:fldChar w:fldCharType="begin"/>
       </w:r>
       <w:r>
@@ -5507,7 +5573,7 @@
             </wp:anchor>
           </w:drawing>
         </mc:Choice>
-        <mc:Fallback xmlns:a14="http://schemas.microsoft.com/office/drawing/2010/main" xmlns:pic="http://schemas.openxmlformats.org/drawingml/2006/picture" xmlns:a="http://schemas.openxmlformats.org/drawingml/2006/main">
+        <mc:Fallback xmlns:a="http://schemas.openxmlformats.org/drawingml/2006/main" xmlns:pic="http://schemas.openxmlformats.org/drawingml/2006/picture" xmlns:a14="http://schemas.microsoft.com/office/drawing/2010/main">
           <w:pict>
             <v:rect id="Rectangle 9" style="position:absolute;left:0;text-align:left;margin-left:1.75pt;margin-top:27.95pt;width:462.55pt;height:6pt;z-index:251659264;visibility:visible;mso-wrap-style:square;mso-width-percent:0;mso-wrap-distance-left:9pt;mso-wrap-distance-top:0;mso-wrap-distance-right:9pt;mso-wrap-distance-bottom:0;mso-position-horizontal:absolute;mso-position-horizontal-relative:text;mso-position-vertical:absolute;mso-position-vertical-relative:text;mso-width-percent:0;mso-width-relative:margin;v-text-anchor:middle" o:spid="_x0000_s1026" fillcolor="#20425a" stroked="f" strokeweight="2pt" w14:anchorId="73C5061E" o:gfxdata="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">
               <v:fill type="gradient" color2="#fccb10" colors="0 #20425a;28836f #20425a;36045f #eb6622" angle="90" focus="100%">
@@ -15060,6 +15126,10 @@
 </file>
 
 <file path=customXml/item1.xml><?xml version="1.0" encoding="utf-8"?>
+<b:Sources xmlns:b="http://schemas.openxmlformats.org/officeDocument/2006/bibliography" xmlns="http://schemas.openxmlformats.org/officeDocument/2006/bibliography" SelectedStyle="\APA.XSL" StyleName="APA"/>
+</file>
+
+<file path=customXml/item2.xml><?xml version="1.0" encoding="utf-8"?>
 <?mso-contentType ?>
 <FormTemplates xmlns="http://schemas.microsoft.com/sharepoint/v3/contenttype/forms">
   <Display>DocumentLibraryForm</Display>
@@ -15068,11 +15138,13 @@
 </FormTemplates>
 </file>
 
-<file path=customXml/item2.xml><?xml version="1.0" encoding="utf-8"?>
-<b:Sources xmlns:b="http://schemas.openxmlformats.org/officeDocument/2006/bibliography" xmlns="http://schemas.openxmlformats.org/officeDocument/2006/bibliography" SelectedStyle="\APA.XSL" StyleName="APA"/>
+<file path=customXml/item3.xml><?xml version="1.0" encoding="utf-8"?>
+<p:properties xmlns:p="http://schemas.microsoft.com/office/2006/metadata/properties" xmlns:xsi="http://www.w3.org/2001/XMLSchema-instance" xmlns:pc="http://schemas.microsoft.com/office/infopath/2007/PartnerControls">
+  <documentManagement/>
+</p:properties>
 </file>
 
-<file path=customXml/item3.xml><?xml version="1.0" encoding="utf-8"?>
+<file path=customXml/item4.xml><?xml version="1.0" encoding="utf-8"?>
 <ct:contentTypeSchema xmlns:ct="http://schemas.microsoft.com/office/2006/metadata/contentType" xmlns:ma="http://schemas.microsoft.com/office/2006/metadata/properties/metaAttributes" ct:_="" ma:_="" ma:contentTypeName="Document" ma:contentTypeID="0x010100C383C0C396B93B44A17A7941B4F3C65B" ma:contentTypeVersion="12" ma:contentTypeDescription="Create a new document." ma:contentTypeScope="" ma:versionID="07a5c77b34c8d1d41a5f2b5c2438ceb4">
   <xsd:schema xmlns:xsd="http://www.w3.org/2001/XMLSchema" xmlns:xs="http://www.w3.org/2001/XMLSchema" xmlns:p="http://schemas.microsoft.com/office/2006/metadata/properties" xmlns:ns2="e0d390c8-6f00-4fbf-a501-bad805f3d10c" xmlns:ns3="eba7dcbf-9f83-43b2-bb06-04e08faa016f" targetNamespace="http://schemas.microsoft.com/office/2006/metadata/properties" ma:root="true" ma:fieldsID="86caefe0ed9fd768e9284ccd0d68e2a3" ns2:_="" ns3:_="">
     <xsd:import namespace="e0d390c8-6f00-4fbf-a501-bad805f3d10c"/>
@@ -15289,13 +15361,15 @@
 </ct:contentTypeSchema>
 </file>
 
-<file path=customXml/item4.xml><?xml version="1.0" encoding="utf-8"?>
-<p:properties xmlns:p="http://schemas.microsoft.com/office/2006/metadata/properties" xmlns:xsi="http://www.w3.org/2001/XMLSchema-instance" xmlns:pc="http://schemas.microsoft.com/office/infopath/2007/PartnerControls">
-  <documentManagement/>
-</p:properties>
+<file path=customXml/itemProps1.xml><?xml version="1.0" encoding="utf-8"?>
+<ds:datastoreItem xmlns:ds="http://schemas.openxmlformats.org/officeDocument/2006/customXml" ds:itemID="{9CA42C2E-C123-4C15-B36B-01B36BCB718B}">
+  <ds:schemaRefs>
+    <ds:schemaRef ds:uri="http://schemas.openxmlformats.org/officeDocument/2006/bibliography"/>
+  </ds:schemaRefs>
+</ds:datastoreItem>
 </file>
 
-<file path=customXml/itemProps1.xml><?xml version="1.0" encoding="utf-8"?>
+<file path=customXml/itemProps2.xml><?xml version="1.0" encoding="utf-8"?>
 <ds:datastoreItem xmlns:ds="http://schemas.openxmlformats.org/officeDocument/2006/customXml" ds:itemID="{9DA6D715-FE95-4787-8199-866356FE98A5}">
   <ds:schemaRefs>
     <ds:schemaRef ds:uri="http://schemas.microsoft.com/sharepoint/v3/contenttype/forms"/>
@@ -15303,15 +15377,16 @@
 </ds:datastoreItem>
 </file>
 
-<file path=customXml/itemProps2.xml><?xml version="1.0" encoding="utf-8"?>
-<ds:datastoreItem xmlns:ds="http://schemas.openxmlformats.org/officeDocument/2006/customXml" ds:itemID="{9CA42C2E-C123-4C15-B36B-01B36BCB718B}">
+<file path=customXml/itemProps3.xml><?xml version="1.0" encoding="utf-8"?>
+<ds:datastoreItem xmlns:ds="http://schemas.openxmlformats.org/officeDocument/2006/customXml" ds:itemID="{F11A0005-B2F1-45AD-9D13-E8E56060A438}">
   <ds:schemaRefs>
-    <ds:schemaRef ds:uri="http://schemas.openxmlformats.org/officeDocument/2006/bibliography"/>
+    <ds:schemaRef ds:uri="http://schemas.microsoft.com/office/2006/metadata/properties"/>
+    <ds:schemaRef ds:uri="http://schemas.microsoft.com/office/infopath/2007/PartnerControls"/>
   </ds:schemaRefs>
 </ds:datastoreItem>
 </file>
 
-<file path=customXml/itemProps3.xml><?xml version="1.0" encoding="utf-8"?>
+<file path=customXml/itemProps4.xml><?xml version="1.0" encoding="utf-8"?>
 <ds:datastoreItem xmlns:ds="http://schemas.openxmlformats.org/officeDocument/2006/customXml" ds:itemID="{59479048-892D-44FA-932E-CBEC7D3F1DFC}">
   <ds:schemaRefs>
     <ds:schemaRef ds:uri="http://schemas.microsoft.com/office/2006/metadata/contentType"/>
@@ -15328,13 +15403,4 @@
     <ds:schemaRef ds:uri="http://schemas.microsoft.com/internal/obd"/>
   </ds:schemaRefs>
 </ds:datastoreItem>
-</file>
-
-<file path=customXml/itemProps4.xml><?xml version="1.0" encoding="utf-8"?>
-<ds:datastoreItem xmlns:ds="http://schemas.openxmlformats.org/officeDocument/2006/customXml" ds:itemID="{F11A0005-B2F1-45AD-9D13-E8E56060A438}">
-  <ds:schemaRefs>
-    <ds:schemaRef ds:uri="http://schemas.microsoft.com/office/2006/metadata/properties"/>
-    <ds:schemaRef ds:uri="http://schemas.microsoft.com/office/infopath/2007/PartnerControls"/>
-  </ds:schemaRefs>
-</ds:datastoreItem>
 </file>
</xml_diff>